<commit_message>
Ecology Letters submission formating
</commit_message>
<xml_diff>
--- a/doc/Cover letter Espinosa del Alba et al..docx
+++ b/doc/Cover letter Espinosa del Alba et al..docx
@@ -181,7 +181,7 @@
         <w:rPr>
           <w:lang w:val="en-US"/>
         </w:rPr>
-        <w:t>6</w:t>
+        <w:t>20</w:t>
       </w:r>
       <w:r>
         <w:rPr>
@@ -221,11 +221,13 @@
       <w:pPr>
         <w:pStyle w:val="Sinespaciado"/>
         <w:rPr>
-          <w:lang w:val="en-US"/>
-        </w:rPr>
-      </w:pPr>
-      <w:r>
-        <w:rPr>
+          <w:highlight w:val="yellow"/>
+          <w:lang w:val="en-US"/>
+        </w:rPr>
+      </w:pPr>
+      <w:r>
+        <w:rPr>
+          <w:highlight w:val="yellow"/>
           <w:lang w:val="en-US"/>
         </w:rPr>
         <w:t>Alistair M. Hetherington</w:t>
@@ -235,35 +237,41 @@
       <w:pPr>
         <w:pStyle w:val="Sinespaciado"/>
         <w:rPr>
-          <w:lang w:val="en-US"/>
-        </w:rPr>
-      </w:pPr>
-      <w:r>
-        <w:rPr>
+          <w:highlight w:val="yellow"/>
+          <w:lang w:val="en-US"/>
+        </w:rPr>
+      </w:pPr>
+      <w:r>
+        <w:rPr>
+          <w:highlight w:val="yellow"/>
           <w:lang w:val="en-US"/>
         </w:rPr>
         <w:t>Editor in Chief</w:t>
       </w:r>
       <w:r>
         <w:rPr>
+          <w:highlight w:val="yellow"/>
           <w:lang w:val="en-US"/>
         </w:rPr>
         <w:t xml:space="preserve"> of the </w:t>
       </w:r>
       <w:r>
         <w:rPr>
+          <w:highlight w:val="yellow"/>
           <w:lang w:val="en-US"/>
         </w:rPr>
         <w:t>E</w:t>
       </w:r>
       <w:r>
         <w:rPr>
+          <w:highlight w:val="yellow"/>
           <w:lang w:val="en-US"/>
         </w:rPr>
         <w:t xml:space="preserve">ditorial </w:t>
       </w:r>
       <w:r>
         <w:rPr>
+          <w:highlight w:val="yellow"/>
           <w:lang w:val="en-US"/>
         </w:rPr>
         <w:t>Bord</w:t>
@@ -278,6 +286,7 @@
       </w:pPr>
       <w:r>
         <w:rPr>
+          <w:highlight w:val="yellow"/>
           <w:lang w:val="en-US"/>
         </w:rPr>
         <w:t>New Phytologist</w:t>
@@ -484,7 +493,16 @@
           <w:szCs w:val="24"/>
           <w:lang w:val="en-GB"/>
         </w:rPr>
-        <w:t>for publication as</w:t>
+        <w:t xml:space="preserve">for publication </w:t>
+      </w:r>
+      <w:r>
+        <w:rPr>
+          <w:rFonts w:cstheme="minorHAnsi"/>
+          <w:sz w:val="24"/>
+          <w:szCs w:val="24"/>
+          <w:lang w:val="en-GB"/>
+        </w:rPr>
+        <w:t>as</w:t>
       </w:r>
       <w:r>
         <w:rPr>
@@ -511,7 +529,16 @@
           <w:szCs w:val="24"/>
           <w:lang w:val="en-GB"/>
         </w:rPr>
-        <w:t>Full Paper</w:t>
+        <w:t>Lette</w:t>
+      </w:r>
+      <w:r>
+        <w:rPr>
+          <w:rFonts w:cstheme="minorHAnsi"/>
+          <w:sz w:val="24"/>
+          <w:szCs w:val="24"/>
+          <w:lang w:val="en-GB"/>
+        </w:rPr>
+        <w:t>r</w:t>
       </w:r>
       <w:r>
         <w:rPr>
@@ -538,7 +565,7 @@
           <w:szCs w:val="24"/>
           <w:lang w:val="en-GB"/>
         </w:rPr>
-        <w:t>New Phytologist</w:t>
+        <w:t>Ecology Letters</w:t>
       </w:r>
       <w:r>
         <w:rPr>
@@ -1081,6 +1108,7 @@
           <w:rFonts w:cstheme="minorHAnsi"/>
           <w:sz w:val="24"/>
           <w:szCs w:val="24"/>
+          <w:highlight w:val="yellow"/>
           <w:lang w:val="en-GB"/>
         </w:rPr>
         <w:t>New Phytologist</w:t>

</xml_diff>

<commit_message>
repository and script cleaning for public repository
</commit_message>
<xml_diff>
--- a/doc/Cover letter Espinosa del Alba et al..docx
+++ b/doc/Cover letter Espinosa del Alba et al..docx
@@ -35,49 +35,7 @@
         <w:rPr>
           <w:lang w:val="es-ES"/>
         </w:rPr>
-        <w:t xml:space="preserve">IMIB, </w:t>
-      </w:r>
-      <w:proofErr w:type="spellStart"/>
-      <w:r>
-        <w:rPr>
-          <w:lang w:val="es-ES"/>
-        </w:rPr>
-        <w:t>Biodiversity</w:t>
-      </w:r>
-      <w:proofErr w:type="spellEnd"/>
-      <w:r>
-        <w:rPr>
-          <w:lang w:val="es-ES"/>
-        </w:rPr>
-        <w:t xml:space="preserve"> </w:t>
-      </w:r>
-      <w:proofErr w:type="spellStart"/>
-      <w:r>
-        <w:rPr>
-          <w:lang w:val="es-ES"/>
-        </w:rPr>
-        <w:t>Research</w:t>
-      </w:r>
-      <w:proofErr w:type="spellEnd"/>
-      <w:r>
-        <w:rPr>
-          <w:lang w:val="es-ES"/>
-        </w:rPr>
-        <w:t xml:space="preserve"> </w:t>
-      </w:r>
-      <w:proofErr w:type="spellStart"/>
-      <w:r>
-        <w:rPr>
-          <w:lang w:val="es-ES"/>
-        </w:rPr>
-        <w:t>Institute</w:t>
-      </w:r>
-      <w:proofErr w:type="spellEnd"/>
-      <w:r>
-        <w:rPr>
-          <w:lang w:val="es-ES"/>
-        </w:rPr>
-        <w:t xml:space="preserve"> </w:t>
+        <w:t xml:space="preserve">IMIB, Biodiversity Research Institute </w:t>
       </w:r>
     </w:p>
     <w:p>
@@ -92,35 +50,7 @@
         <w:rPr>
           <w:lang w:val="es-ES"/>
         </w:rPr>
-        <w:t>CSIC-</w:t>
-      </w:r>
-      <w:proofErr w:type="spellStart"/>
-      <w:r>
-        <w:rPr>
-          <w:lang w:val="es-ES"/>
-        </w:rPr>
-        <w:t>University</w:t>
-      </w:r>
-      <w:proofErr w:type="spellEnd"/>
-      <w:r>
-        <w:rPr>
-          <w:lang w:val="es-ES"/>
-        </w:rPr>
-        <w:t xml:space="preserve"> </w:t>
-      </w:r>
-      <w:proofErr w:type="spellStart"/>
-      <w:r>
-        <w:rPr>
-          <w:lang w:val="es-ES"/>
-        </w:rPr>
-        <w:t>of</w:t>
-      </w:r>
-      <w:proofErr w:type="spellEnd"/>
-      <w:r>
-        <w:rPr>
-          <w:lang w:val="es-ES"/>
-        </w:rPr>
-        <w:t xml:space="preserve"> Oviedo-</w:t>
+        <w:t>CSIC-University of Oviedo-</w:t>
       </w:r>
       <w:r>
         <w:rPr>
@@ -181,7 +111,13 @@
         <w:rPr>
           <w:lang w:val="en-US"/>
         </w:rPr>
-        <w:t>20</w:t>
+        <w:t>2</w:t>
+      </w:r>
+      <w:r>
+        <w:rPr>
+          <w:lang w:val="en-US"/>
+        </w:rPr>
+        <w:t>2</w:t>
       </w:r>
       <w:r>
         <w:rPr>
@@ -221,57 +157,55 @@
       <w:pPr>
         <w:pStyle w:val="Sinespaciado"/>
         <w:rPr>
-          <w:highlight w:val="yellow"/>
-          <w:lang w:val="en-US"/>
-        </w:rPr>
-      </w:pPr>
-      <w:r>
-        <w:rPr>
-          <w:highlight w:val="yellow"/>
-          <w:lang w:val="en-US"/>
-        </w:rPr>
-        <w:t>Alistair M. Hetherington</w:t>
+          <w:lang w:val="en-US"/>
+        </w:rPr>
+      </w:pPr>
+      <w:r>
+        <w:rPr>
+          <w:lang w:val="en-US"/>
+        </w:rPr>
+        <w:t xml:space="preserve">Dr. </w:t>
+      </w:r>
+      <w:r>
+        <w:rPr>
+          <w:lang w:val="en-US"/>
+        </w:rPr>
+        <w:t>Peter H Thrall</w:t>
       </w:r>
     </w:p>
     <w:p>
       <w:pPr>
         <w:pStyle w:val="Sinespaciado"/>
         <w:rPr>
-          <w:highlight w:val="yellow"/>
-          <w:lang w:val="en-US"/>
-        </w:rPr>
-      </w:pPr>
-      <w:r>
-        <w:rPr>
-          <w:highlight w:val="yellow"/>
+          <w:lang w:val="en-US"/>
+        </w:rPr>
+      </w:pPr>
+      <w:r>
+        <w:rPr>
           <w:lang w:val="en-US"/>
         </w:rPr>
         <w:t>Editor in Chief</w:t>
       </w:r>
       <w:r>
         <w:rPr>
-          <w:highlight w:val="yellow"/>
           <w:lang w:val="en-US"/>
         </w:rPr>
         <w:t xml:space="preserve"> of the </w:t>
       </w:r>
       <w:r>
         <w:rPr>
-          <w:highlight w:val="yellow"/>
           <w:lang w:val="en-US"/>
         </w:rPr>
         <w:t>E</w:t>
       </w:r>
       <w:r>
         <w:rPr>
-          <w:highlight w:val="yellow"/>
           <w:lang w:val="en-US"/>
         </w:rPr>
         <w:t xml:space="preserve">ditorial </w:t>
       </w:r>
       <w:r>
         <w:rPr>
-          <w:highlight w:val="yellow"/>
           <w:lang w:val="en-US"/>
         </w:rPr>
         <w:t>Bord</w:t>
@@ -286,10 +220,9 @@
       </w:pPr>
       <w:r>
         <w:rPr>
-          <w:highlight w:val="yellow"/>
-          <w:lang w:val="en-US"/>
-        </w:rPr>
-        <w:t>New Phytologist</w:t>
+          <w:lang w:val="en-US"/>
+        </w:rPr>
+        <w:t>Ecology Letters</w:t>
       </w:r>
     </w:p>
     <w:p>
@@ -437,27 +370,7 @@
           <w:szCs w:val="24"/>
           <w:lang w:val="en-GB"/>
         </w:rPr>
-        <w:t>Eduardo Fernández-</w:t>
-      </w:r>
-      <w:proofErr w:type="gramStart"/>
-      <w:r>
-        <w:rPr>
-          <w:rFonts w:cstheme="minorHAnsi"/>
-          <w:sz w:val="24"/>
-          <w:szCs w:val="24"/>
-          <w:lang w:val="en-GB"/>
-        </w:rPr>
-        <w:t>Pascual</w:t>
-      </w:r>
-      <w:proofErr w:type="gramEnd"/>
-      <w:r>
-        <w:rPr>
-          <w:rFonts w:cstheme="minorHAnsi"/>
-          <w:sz w:val="24"/>
-          <w:szCs w:val="24"/>
-          <w:lang w:val="en-GB"/>
-        </w:rPr>
-        <w:t xml:space="preserve"> and</w:t>
+        <w:t>Eduardo Fernández-Pascual and</w:t>
       </w:r>
       <w:r>
         <w:rPr>
@@ -594,7 +507,25 @@
           <w:szCs w:val="24"/>
           <w:lang w:val="en-GB"/>
         </w:rPr>
-        <w:t>In this study w</w:t>
+        <w:t>In this study</w:t>
+      </w:r>
+      <w:r>
+        <w:rPr>
+          <w:rFonts w:cstheme="minorHAnsi"/>
+          <w:sz w:val="24"/>
+          <w:szCs w:val="24"/>
+          <w:lang w:val="en-GB"/>
+        </w:rPr>
+        <w:t>,</w:t>
+      </w:r>
+      <w:r>
+        <w:rPr>
+          <w:rFonts w:cstheme="minorHAnsi"/>
+          <w:sz w:val="24"/>
+          <w:szCs w:val="24"/>
+          <w:lang w:val="en-GB"/>
+        </w:rPr>
+        <w:t xml:space="preserve"> w</w:t>
       </w:r>
       <w:r>
         <w:rPr>
@@ -702,7 +633,25 @@
           <w:szCs w:val="24"/>
           <w:lang w:val="en-GB"/>
         </w:rPr>
-        <w:t>Specifically, do alpine microclimatic conditions modify germination phenology in fellfield vs. snowbeds</w:t>
+        <w:t xml:space="preserve">Specifically, do alpine microclimatic conditions modify germination phenology in </w:t>
+      </w:r>
+      <w:r>
+        <w:rPr>
+          <w:rFonts w:cstheme="minorHAnsi"/>
+          <w:sz w:val="24"/>
+          <w:szCs w:val="24"/>
+          <w:lang w:val="en-GB"/>
+        </w:rPr>
+        <w:t>fellfields</w:t>
+      </w:r>
+      <w:r>
+        <w:rPr>
+          <w:rFonts w:cstheme="minorHAnsi"/>
+          <w:sz w:val="24"/>
+          <w:szCs w:val="24"/>
+          <w:lang w:val="en-GB"/>
+        </w:rPr>
+        <w:t xml:space="preserve"> vs. snowbeds</w:t>
       </w:r>
       <w:r>
         <w:rPr>
@@ -729,7 +678,25 @@
           <w:szCs w:val="24"/>
           <w:lang w:val="en-GB"/>
         </w:rPr>
-        <w:t>do alpines species from temperate and Mediterranean climates show similar phenological responses?</w:t>
+        <w:t xml:space="preserve">do </w:t>
+      </w:r>
+      <w:r>
+        <w:rPr>
+          <w:rFonts w:cstheme="minorHAnsi"/>
+          <w:sz w:val="24"/>
+          <w:szCs w:val="24"/>
+          <w:lang w:val="en-GB"/>
+        </w:rPr>
+        <w:t>alpine</w:t>
+      </w:r>
+      <w:r>
+        <w:rPr>
+          <w:rFonts w:cstheme="minorHAnsi"/>
+          <w:sz w:val="24"/>
+          <w:szCs w:val="24"/>
+          <w:lang w:val="en-GB"/>
+        </w:rPr>
+        <w:t xml:space="preserve"> species from temperate and Mediterranean climates show similar phenological responses?</w:t>
       </w:r>
     </w:p>
     <w:p>
@@ -981,7 +948,6 @@
       <w:pPr>
         <w:jc w:val="both"/>
         <w:rPr>
-          <w:rFonts w:cstheme="minorHAnsi"/>
           <w:sz w:val="24"/>
           <w:szCs w:val="24"/>
           <w:lang w:val="en-GB"/>
@@ -1043,6 +1009,168 @@
       <w:pPr>
         <w:jc w:val="both"/>
         <w:rPr>
+          <w:sz w:val="24"/>
+          <w:szCs w:val="24"/>
+          <w:lang w:val="en-GB"/>
+        </w:rPr>
+      </w:pPr>
+      <w:r>
+        <w:rPr>
+          <w:sz w:val="24"/>
+          <w:szCs w:val="24"/>
+          <w:highlight w:val="yellow"/>
+          <w:lang w:val="en-GB"/>
+        </w:rPr>
+        <w:t xml:space="preserve">The present study takes </w:t>
+      </w:r>
+      <w:r>
+        <w:rPr>
+          <w:sz w:val="24"/>
+          <w:szCs w:val="24"/>
+          <w:highlight w:val="yellow"/>
+          <w:lang w:val="en-GB"/>
+        </w:rPr>
+        <w:t>microclimatic gradient</w:t>
+      </w:r>
+      <w:r>
+        <w:rPr>
+          <w:sz w:val="24"/>
+          <w:szCs w:val="24"/>
+          <w:highlight w:val="yellow"/>
+          <w:lang w:val="en-GB"/>
+        </w:rPr>
+        <w:t>s</w:t>
+      </w:r>
+      <w:r>
+        <w:rPr>
+          <w:sz w:val="24"/>
+          <w:szCs w:val="24"/>
+          <w:highlight w:val="yellow"/>
+          <w:lang w:val="en-GB"/>
+        </w:rPr>
+        <w:t xml:space="preserve"> </w:t>
+      </w:r>
+      <w:r>
+        <w:rPr>
+          <w:sz w:val="24"/>
+          <w:szCs w:val="24"/>
+          <w:highlight w:val="yellow"/>
+          <w:lang w:val="en-GB"/>
+        </w:rPr>
+        <w:t>recently</w:t>
+      </w:r>
+      <w:r>
+        <w:rPr>
+          <w:sz w:val="24"/>
+          <w:szCs w:val="24"/>
+          <w:highlight w:val="yellow"/>
+          <w:lang w:val="en-GB"/>
+        </w:rPr>
+        <w:t xml:space="preserve"> </w:t>
+      </w:r>
+      <w:r>
+        <w:rPr>
+          <w:sz w:val="24"/>
+          <w:szCs w:val="24"/>
+          <w:highlight w:val="yellow"/>
+          <w:lang w:val="en-GB"/>
+        </w:rPr>
+        <w:t xml:space="preserve">identified as potential buffers for </w:t>
+      </w:r>
+      <w:r>
+        <w:rPr>
+          <w:sz w:val="24"/>
+          <w:szCs w:val="24"/>
+          <w:highlight w:val="yellow"/>
+          <w:lang w:val="en-GB"/>
+        </w:rPr>
+        <w:t xml:space="preserve">alpine </w:t>
+      </w:r>
+      <w:r>
+        <w:rPr>
+          <w:sz w:val="24"/>
+          <w:szCs w:val="24"/>
+          <w:highlight w:val="yellow"/>
+          <w:lang w:val="en-GB"/>
+        </w:rPr>
+        <w:t>plants in future climate scenarios</w:t>
+      </w:r>
+      <w:r>
+        <w:rPr>
+          <w:sz w:val="24"/>
+          <w:szCs w:val="24"/>
+          <w:highlight w:val="yellow"/>
+          <w:lang w:val="en-GB"/>
+        </w:rPr>
+        <w:t xml:space="preserve"> and </w:t>
+      </w:r>
+      <w:r>
+        <w:rPr>
+          <w:sz w:val="24"/>
+          <w:szCs w:val="24"/>
+          <w:highlight w:val="yellow"/>
+          <w:lang w:val="en-GB"/>
+        </w:rPr>
+        <w:t>investigates</w:t>
+      </w:r>
+      <w:r>
+        <w:rPr>
+          <w:sz w:val="24"/>
+          <w:szCs w:val="24"/>
+          <w:highlight w:val="yellow"/>
+          <w:lang w:val="en-GB"/>
+        </w:rPr>
+        <w:t xml:space="preserve"> their potential effects on </w:t>
+      </w:r>
+      <w:r>
+        <w:rPr>
+          <w:sz w:val="24"/>
+          <w:szCs w:val="24"/>
+          <w:highlight w:val="yellow"/>
+          <w:lang w:val="en-GB"/>
+        </w:rPr>
+        <w:t>germination phenology</w:t>
+      </w:r>
+      <w:r>
+        <w:rPr>
+          <w:sz w:val="24"/>
+          <w:szCs w:val="24"/>
+          <w:highlight w:val="yellow"/>
+          <w:lang w:val="en-GB"/>
+        </w:rPr>
+        <w:t xml:space="preserve">, with detailed </w:t>
+      </w:r>
+      <w:r>
+        <w:rPr>
+          <w:sz w:val="24"/>
+          <w:szCs w:val="24"/>
+          <w:highlight w:val="yellow"/>
+          <w:lang w:val="en-GB"/>
+        </w:rPr>
+        <w:t>and realistic environmental conditions</w:t>
+      </w:r>
+      <w:r>
+        <w:rPr>
+          <w:sz w:val="24"/>
+          <w:szCs w:val="24"/>
+          <w:highlight w:val="yellow"/>
+          <w:lang w:val="en-GB"/>
+        </w:rPr>
+        <w:t>.</w:t>
+      </w:r>
+      <w:r>
+        <w:rPr>
+          <w:sz w:val="24"/>
+          <w:szCs w:val="24"/>
+          <w:lang w:val="en-GB"/>
+        </w:rPr>
+        <w:t xml:space="preserve"> </w:t>
+      </w:r>
+    </w:p>
+    <w:p>
+      <w:pPr>
+        <w:jc w:val="both"/>
+        <w:rPr>
           <w:rFonts w:cstheme="minorHAnsi"/>
           <w:sz w:val="24"/>
           <w:szCs w:val="24"/>
@@ -1108,10 +1236,9 @@
           <w:rFonts w:cstheme="minorHAnsi"/>
           <w:sz w:val="24"/>
           <w:szCs w:val="24"/>
-          <w:highlight w:val="yellow"/>
-          <w:lang w:val="en-GB"/>
-        </w:rPr>
-        <w:t>New Phytologist</w:t>
+          <w:lang w:val="en-GB"/>
+        </w:rPr>
+        <w:t>Ecology Letters</w:t>
       </w:r>
       <w:r>
         <w:rPr>

</xml_diff>

<commit_message>
Ecology letter repository formating
</commit_message>
<xml_diff>
--- a/doc/Cover letter Espinosa del Alba et al..docx
+++ b/doc/Cover letter Espinosa del Alba et al..docx
@@ -111,26 +111,27 @@
         <w:rPr>
           <w:lang w:val="en-US"/>
         </w:rPr>
-        <w:t>2</w:t>
-      </w:r>
-      <w:r>
-        <w:rPr>
-          <w:lang w:val="en-US"/>
-        </w:rPr>
-        <w:t>2</w:t>
+        <w:t>22</w:t>
       </w:r>
       <w:r>
         <w:rPr>
           <w:vertAlign w:val="superscript"/>
           <w:lang w:val="en-US"/>
         </w:rPr>
-        <w:t>th</w:t>
-      </w:r>
-      <w:r>
-        <w:rPr>
-          <w:lang w:val="en-US"/>
-        </w:rPr>
-        <w:t xml:space="preserve"> May</w:t>
+        <w:t>nd</w:t>
+      </w:r>
+      <w:r>
+        <w:rPr>
+          <w:vertAlign w:val="superscript"/>
+          <w:lang w:val="en-US"/>
+        </w:rPr>
+        <w:t xml:space="preserve"> </w:t>
+      </w:r>
+      <w:r>
+        <w:rPr>
+          <w:lang w:val="en-US"/>
+        </w:rPr>
+        <w:t>May</w:t>
       </w:r>
       <w:r>
         <w:rPr>
@@ -208,7 +209,7 @@
         <w:rPr>
           <w:lang w:val="en-US"/>
         </w:rPr>
-        <w:t>Bord</w:t>
+        <w:t>Board</w:t>
       </w:r>
     </w:p>
     <w:p>
@@ -1102,7 +1103,7 @@
           <w:highlight w:val="yellow"/>
           <w:lang w:val="en-GB"/>
         </w:rPr>
-        <w:t xml:space="preserve"> and </w:t>
+        <w:t xml:space="preserve"> </w:t>
       </w:r>
       <w:r>
         <w:rPr>
@@ -1111,6 +1112,24 @@
           <w:highlight w:val="yellow"/>
           <w:lang w:val="en-GB"/>
         </w:rPr>
+        <w:t xml:space="preserve">in the study region from previous studies from our group </w:t>
+      </w:r>
+      <w:r>
+        <w:rPr>
+          <w:sz w:val="24"/>
+          <w:szCs w:val="24"/>
+          <w:highlight w:val="yellow"/>
+          <w:lang w:val="en-GB"/>
+        </w:rPr>
+        <w:t xml:space="preserve">and </w:t>
+      </w:r>
+      <w:r>
+        <w:rPr>
+          <w:sz w:val="24"/>
+          <w:szCs w:val="24"/>
+          <w:highlight w:val="yellow"/>
+          <w:lang w:val="en-GB"/>
+        </w:rPr>
         <w:t>investigates</w:t>
       </w:r>
       <w:r>
@@ -1129,6 +1148,42 @@
           <w:highlight w:val="yellow"/>
           <w:lang w:val="en-GB"/>
         </w:rPr>
+        <w:t xml:space="preserve">the regeneration niche, </w:t>
+      </w:r>
+      <w:r>
+        <w:rPr>
+          <w:sz w:val="24"/>
+          <w:szCs w:val="24"/>
+          <w:highlight w:val="yellow"/>
+          <w:lang w:val="en-GB"/>
+        </w:rPr>
+        <w:t>especially</w:t>
+      </w:r>
+      <w:r>
+        <w:rPr>
+          <w:sz w:val="24"/>
+          <w:szCs w:val="24"/>
+          <w:highlight w:val="yellow"/>
+          <w:lang w:val="en-GB"/>
+        </w:rPr>
+        <w:t xml:space="preserve"> </w:t>
+      </w:r>
+      <w:r>
+        <w:rPr>
+          <w:sz w:val="24"/>
+          <w:szCs w:val="24"/>
+          <w:highlight w:val="yellow"/>
+          <w:lang w:val="en-GB"/>
+        </w:rPr>
+        <w:t xml:space="preserve">on the </w:t>
+      </w:r>
+      <w:r>
+        <w:rPr>
+          <w:sz w:val="24"/>
+          <w:szCs w:val="24"/>
+          <w:highlight w:val="yellow"/>
+          <w:lang w:val="en-GB"/>
+        </w:rPr>
         <w:t>germination phenology</w:t>
       </w:r>
       <w:r>
@@ -1138,7 +1193,25 @@
           <w:highlight w:val="yellow"/>
           <w:lang w:val="en-GB"/>
         </w:rPr>
-        <w:t xml:space="preserve">, with detailed </w:t>
+        <w:t xml:space="preserve">, with </w:t>
+      </w:r>
+      <w:r>
+        <w:rPr>
+          <w:sz w:val="24"/>
+          <w:szCs w:val="24"/>
+          <w:highlight w:val="yellow"/>
+          <w:lang w:val="en-GB"/>
+        </w:rPr>
+        <w:t xml:space="preserve">one-year-long experiment under </w:t>
+      </w:r>
+      <w:r>
+        <w:rPr>
+          <w:sz w:val="24"/>
+          <w:szCs w:val="24"/>
+          <w:highlight w:val="yellow"/>
+          <w:lang w:val="en-GB"/>
+        </w:rPr>
+        <w:t xml:space="preserve">detailed </w:t>
       </w:r>
       <w:r>
         <w:rPr>
@@ -1331,6 +1404,7 @@
           <w:szCs w:val="24"/>
           <w:lang w:val="en-GB"/>
         </w:rPr>
+        <w:lastRenderedPageBreak/>
         <w:t xml:space="preserve">Yours sincerely, </w:t>
       </w:r>
     </w:p>

</xml_diff>

<commit_message>
ecology letter submission documents
</commit_message>
<xml_diff>
--- a/doc/Cover letter Espinosa del Alba et al..docx
+++ b/doc/Cover letter Espinosa del Alba et al..docx
@@ -35,7 +35,49 @@
         <w:rPr>
           <w:lang w:val="es-ES"/>
         </w:rPr>
-        <w:t xml:space="preserve">IMIB, Biodiversity Research Institute </w:t>
+        <w:t xml:space="preserve">IMIB, </w:t>
+      </w:r>
+      <w:proofErr w:type="spellStart"/>
+      <w:r>
+        <w:rPr>
+          <w:lang w:val="es-ES"/>
+        </w:rPr>
+        <w:t>Biodiversity</w:t>
+      </w:r>
+      <w:proofErr w:type="spellEnd"/>
+      <w:r>
+        <w:rPr>
+          <w:lang w:val="es-ES"/>
+        </w:rPr>
+        <w:t xml:space="preserve"> </w:t>
+      </w:r>
+      <w:proofErr w:type="spellStart"/>
+      <w:r>
+        <w:rPr>
+          <w:lang w:val="es-ES"/>
+        </w:rPr>
+        <w:t>Research</w:t>
+      </w:r>
+      <w:proofErr w:type="spellEnd"/>
+      <w:r>
+        <w:rPr>
+          <w:lang w:val="es-ES"/>
+        </w:rPr>
+        <w:t xml:space="preserve"> </w:t>
+      </w:r>
+      <w:proofErr w:type="spellStart"/>
+      <w:r>
+        <w:rPr>
+          <w:lang w:val="es-ES"/>
+        </w:rPr>
+        <w:t>Institute</w:t>
+      </w:r>
+      <w:proofErr w:type="spellEnd"/>
+      <w:r>
+        <w:rPr>
+          <w:lang w:val="es-ES"/>
+        </w:rPr>
+        <w:t xml:space="preserve"> </w:t>
       </w:r>
     </w:p>
     <w:p>
@@ -50,7 +92,35 @@
         <w:rPr>
           <w:lang w:val="es-ES"/>
         </w:rPr>
-        <w:t>CSIC-University of Oviedo-</w:t>
+        <w:t>CSIC-</w:t>
+      </w:r>
+      <w:proofErr w:type="spellStart"/>
+      <w:r>
+        <w:rPr>
+          <w:lang w:val="es-ES"/>
+        </w:rPr>
+        <w:t>University</w:t>
+      </w:r>
+      <w:proofErr w:type="spellEnd"/>
+      <w:r>
+        <w:rPr>
+          <w:lang w:val="es-ES"/>
+        </w:rPr>
+        <w:t xml:space="preserve"> </w:t>
+      </w:r>
+      <w:proofErr w:type="spellStart"/>
+      <w:r>
+        <w:rPr>
+          <w:lang w:val="es-ES"/>
+        </w:rPr>
+        <w:t>of</w:t>
+      </w:r>
+      <w:proofErr w:type="spellEnd"/>
+      <w:r>
+        <w:rPr>
+          <w:lang w:val="es-ES"/>
+        </w:rPr>
+        <w:t xml:space="preserve"> Oviedo-</w:t>
       </w:r>
       <w:r>
         <w:rPr>
@@ -371,7 +441,27 @@
           <w:szCs w:val="24"/>
           <w:lang w:val="en-GB"/>
         </w:rPr>
-        <w:t>Eduardo Fernández-Pascual and</w:t>
+        <w:t>Eduardo Fernández-</w:t>
+      </w:r>
+      <w:proofErr w:type="gramStart"/>
+      <w:r>
+        <w:rPr>
+          <w:rFonts w:cstheme="minorHAnsi"/>
+          <w:sz w:val="24"/>
+          <w:szCs w:val="24"/>
+          <w:lang w:val="en-GB"/>
+        </w:rPr>
+        <w:t>Pascual</w:t>
+      </w:r>
+      <w:proofErr w:type="gramEnd"/>
+      <w:r>
+        <w:rPr>
+          <w:rFonts w:cstheme="minorHAnsi"/>
+          <w:sz w:val="24"/>
+          <w:szCs w:val="24"/>
+          <w:lang w:val="en-GB"/>
+        </w:rPr>
+        <w:t xml:space="preserve"> and</w:t>
       </w:r>
       <w:r>
         <w:rPr>
@@ -553,7 +643,16 @@
           <w:szCs w:val="24"/>
           <w:lang w:val="en-GB"/>
         </w:rPr>
-        <w:t xml:space="preserve">aim to understand </w:t>
+        <w:t>investigate</w:t>
+      </w:r>
+      <w:r>
+        <w:rPr>
+          <w:rFonts w:cstheme="minorHAnsi"/>
+          <w:sz w:val="24"/>
+          <w:szCs w:val="24"/>
+          <w:lang w:val="en-GB"/>
+        </w:rPr>
+        <w:t xml:space="preserve"> </w:t>
       </w:r>
       <w:r>
         <w:rPr>
@@ -580,24 +679,6 @@
           <w:szCs w:val="24"/>
           <w:lang w:val="en-GB"/>
         </w:rPr>
-        <w:t xml:space="preserve"> conditions influence germination phenology</w:t>
-      </w:r>
-      <w:r>
-        <w:rPr>
-          <w:rFonts w:cstheme="minorHAnsi"/>
-          <w:sz w:val="24"/>
-          <w:szCs w:val="24"/>
-          <w:lang w:val="en-GB"/>
-        </w:rPr>
-        <w:t xml:space="preserve"> in alpine ecosystems. Our questions are focused on both local</w:t>
-      </w:r>
-      <w:r>
-        <w:rPr>
-          <w:rFonts w:cstheme="minorHAnsi"/>
-          <w:sz w:val="24"/>
-          <w:szCs w:val="24"/>
-          <w:lang w:val="en-GB"/>
-        </w:rPr>
         <w:t xml:space="preserve"> </w:t>
       </w:r>
       <w:r>
@@ -607,6 +688,69 @@
           <w:szCs w:val="24"/>
           <w:lang w:val="en-GB"/>
         </w:rPr>
+        <w:t xml:space="preserve">conditions influence </w:t>
+      </w:r>
+      <w:r>
+        <w:rPr>
+          <w:rFonts w:cstheme="minorHAnsi"/>
+          <w:sz w:val="24"/>
+          <w:szCs w:val="24"/>
+          <w:lang w:val="en-GB"/>
+        </w:rPr>
+        <w:t xml:space="preserve">plant </w:t>
+      </w:r>
+      <w:r>
+        <w:rPr>
+          <w:rFonts w:cstheme="minorHAnsi"/>
+          <w:sz w:val="24"/>
+          <w:szCs w:val="24"/>
+          <w:lang w:val="en-GB"/>
+        </w:rPr>
+        <w:t>phenology</w:t>
+      </w:r>
+      <w:r>
+        <w:rPr>
+          <w:rFonts w:cstheme="minorHAnsi"/>
+          <w:sz w:val="24"/>
+          <w:szCs w:val="24"/>
+          <w:lang w:val="en-GB"/>
+        </w:rPr>
+        <w:t xml:space="preserve"> in alpine ecosystems</w:t>
+      </w:r>
+      <w:r>
+        <w:rPr>
+          <w:rFonts w:cstheme="minorHAnsi"/>
+          <w:sz w:val="24"/>
+          <w:szCs w:val="24"/>
+          <w:lang w:val="en-GB"/>
+        </w:rPr>
+        <w:t xml:space="preserve"> at </w:t>
+      </w:r>
+      <w:r>
+        <w:rPr>
+          <w:rFonts w:cstheme="minorHAnsi"/>
+          <w:sz w:val="24"/>
+          <w:szCs w:val="24"/>
+          <w:lang w:val="en-GB"/>
+        </w:rPr>
+        <w:t>both local</w:t>
+      </w:r>
+      <w:r>
+        <w:rPr>
+          <w:rFonts w:cstheme="minorHAnsi"/>
+          <w:sz w:val="24"/>
+          <w:szCs w:val="24"/>
+          <w:lang w:val="en-GB"/>
+        </w:rPr>
+        <w:t xml:space="preserve"> </w:t>
+      </w:r>
+      <w:r>
+        <w:rPr>
+          <w:rFonts w:cstheme="minorHAnsi"/>
+          <w:sz w:val="24"/>
+          <w:szCs w:val="24"/>
+          <w:lang w:val="en-GB"/>
+        </w:rPr>
         <w:t xml:space="preserve">and regional regulation </w:t>
       </w:r>
       <w:r>
@@ -625,43 +769,7 @@
           <w:szCs w:val="24"/>
           <w:lang w:val="en-GB"/>
         </w:rPr>
-        <w:t xml:space="preserve">. </w:t>
-      </w:r>
-      <w:r>
-        <w:rPr>
-          <w:rFonts w:cstheme="minorHAnsi"/>
-          <w:sz w:val="24"/>
-          <w:szCs w:val="24"/>
-          <w:lang w:val="en-GB"/>
-        </w:rPr>
-        <w:t xml:space="preserve">Specifically, do alpine microclimatic conditions modify germination phenology in </w:t>
-      </w:r>
-      <w:r>
-        <w:rPr>
-          <w:rFonts w:cstheme="minorHAnsi"/>
-          <w:sz w:val="24"/>
-          <w:szCs w:val="24"/>
-          <w:lang w:val="en-GB"/>
-        </w:rPr>
-        <w:t>fellfields</w:t>
-      </w:r>
-      <w:r>
-        <w:rPr>
-          <w:rFonts w:cstheme="minorHAnsi"/>
-          <w:sz w:val="24"/>
-          <w:szCs w:val="24"/>
-          <w:lang w:val="en-GB"/>
-        </w:rPr>
-        <w:t xml:space="preserve"> vs. snowbeds</w:t>
-      </w:r>
-      <w:r>
-        <w:rPr>
-          <w:rFonts w:cstheme="minorHAnsi"/>
-          <w:sz w:val="24"/>
-          <w:szCs w:val="24"/>
-          <w:lang w:val="en-GB"/>
-        </w:rPr>
-        <w:t>? And</w:t>
+        <w:t>.</w:t>
       </w:r>
       <w:r>
         <w:rPr>
@@ -679,732 +787,663 @@
           <w:szCs w:val="24"/>
           <w:lang w:val="en-GB"/>
         </w:rPr>
-        <w:t xml:space="preserve">do </w:t>
-      </w:r>
-      <w:r>
-        <w:rPr>
-          <w:rFonts w:cstheme="minorHAnsi"/>
-          <w:sz w:val="24"/>
-          <w:szCs w:val="24"/>
-          <w:lang w:val="en-GB"/>
-        </w:rPr>
-        <w:t>alpine</w:t>
-      </w:r>
-      <w:r>
-        <w:rPr>
-          <w:rFonts w:cstheme="minorHAnsi"/>
-          <w:sz w:val="24"/>
-          <w:szCs w:val="24"/>
-          <w:lang w:val="en-GB"/>
-        </w:rPr>
-        <w:t xml:space="preserve"> species from temperate and Mediterranean climates show similar phenological responses?</w:t>
+        <w:t xml:space="preserve">We present </w:t>
+      </w:r>
+      <w:r>
+        <w:rPr>
+          <w:rFonts w:cstheme="minorHAnsi"/>
+          <w:sz w:val="24"/>
+          <w:szCs w:val="24"/>
+          <w:lang w:val="en-GB"/>
+        </w:rPr>
+        <w:t xml:space="preserve">a </w:t>
+      </w:r>
+      <w:r>
+        <w:rPr>
+          <w:rFonts w:cstheme="minorHAnsi"/>
+          <w:sz w:val="24"/>
+          <w:szCs w:val="24"/>
+          <w:lang w:val="en-GB"/>
+        </w:rPr>
+        <w:t xml:space="preserve">sophisticated approach combining a </w:t>
+      </w:r>
+      <w:r>
+        <w:rPr>
+          <w:rFonts w:cstheme="minorHAnsi"/>
+          <w:sz w:val="24"/>
+          <w:szCs w:val="24"/>
+          <w:lang w:val="en-GB"/>
+        </w:rPr>
+        <w:t xml:space="preserve">novel </w:t>
+      </w:r>
+      <w:r>
+        <w:rPr>
+          <w:rFonts w:cstheme="minorHAnsi"/>
+          <w:sz w:val="24"/>
+          <w:szCs w:val="24"/>
+          <w:lang w:val="en-GB"/>
+        </w:rPr>
+        <w:t xml:space="preserve">experimental </w:t>
+      </w:r>
+      <w:r>
+        <w:rPr>
+          <w:rFonts w:cstheme="minorHAnsi"/>
+          <w:sz w:val="24"/>
+          <w:szCs w:val="24"/>
+          <w:lang w:val="en-GB"/>
+        </w:rPr>
+        <w:t xml:space="preserve">setting </w:t>
+      </w:r>
+      <w:r>
+        <w:rPr>
+          <w:rFonts w:cstheme="minorHAnsi"/>
+          <w:sz w:val="24"/>
+          <w:szCs w:val="24"/>
+          <w:lang w:val="en-GB"/>
+        </w:rPr>
+        <w:t xml:space="preserve">to calculate </w:t>
+      </w:r>
+      <w:r>
+        <w:rPr>
+          <w:rFonts w:cstheme="minorHAnsi"/>
+          <w:sz w:val="24"/>
+          <w:szCs w:val="24"/>
+          <w:lang w:val="en-GB"/>
+        </w:rPr>
+        <w:t xml:space="preserve">community-wide </w:t>
+      </w:r>
+      <w:r>
+        <w:rPr>
+          <w:rFonts w:cstheme="minorHAnsi"/>
+          <w:sz w:val="24"/>
+          <w:szCs w:val="24"/>
+          <w:lang w:val="en-GB"/>
+        </w:rPr>
+        <w:t xml:space="preserve">germination </w:t>
+      </w:r>
+      <w:r>
+        <w:rPr>
+          <w:rFonts w:cstheme="minorHAnsi"/>
+          <w:sz w:val="24"/>
+          <w:szCs w:val="24"/>
+          <w:lang w:val="en-GB"/>
+        </w:rPr>
+        <w:t>phenology traits</w:t>
+      </w:r>
+      <w:r>
+        <w:rPr>
+          <w:rFonts w:cstheme="minorHAnsi"/>
+          <w:sz w:val="24"/>
+          <w:szCs w:val="24"/>
+          <w:lang w:val="en-GB"/>
+        </w:rPr>
+        <w:t xml:space="preserve"> </w:t>
+      </w:r>
+      <w:r>
+        <w:rPr>
+          <w:rFonts w:cstheme="minorHAnsi"/>
+          <w:sz w:val="24"/>
+          <w:szCs w:val="24"/>
+          <w:lang w:val="en-GB"/>
+        </w:rPr>
+        <w:t xml:space="preserve">for 54 species </w:t>
+      </w:r>
+      <w:r>
+        <w:rPr>
+          <w:rFonts w:cstheme="minorHAnsi"/>
+          <w:sz w:val="24"/>
+          <w:szCs w:val="24"/>
+          <w:lang w:val="en-GB"/>
+        </w:rPr>
+        <w:t xml:space="preserve">with </w:t>
+      </w:r>
+      <w:r>
+        <w:rPr>
+          <w:rFonts w:cstheme="minorHAnsi"/>
+          <w:sz w:val="24"/>
+          <w:szCs w:val="24"/>
+          <w:lang w:val="en-GB"/>
+        </w:rPr>
+        <w:t>field</w:t>
+      </w:r>
+      <w:r>
+        <w:rPr>
+          <w:rFonts w:cstheme="minorHAnsi"/>
+          <w:sz w:val="24"/>
+          <w:szCs w:val="24"/>
+          <w:lang w:val="en-GB"/>
+        </w:rPr>
+        <w:t xml:space="preserve"> </w:t>
+      </w:r>
+      <w:r>
+        <w:rPr>
+          <w:rFonts w:cstheme="minorHAnsi"/>
+          <w:sz w:val="24"/>
+          <w:szCs w:val="24"/>
+          <w:lang w:val="en-GB"/>
+        </w:rPr>
+        <w:t>reciprocal sowing</w:t>
+      </w:r>
+      <w:r>
+        <w:rPr>
+          <w:rFonts w:cstheme="minorHAnsi"/>
+          <w:sz w:val="24"/>
+          <w:szCs w:val="24"/>
+          <w:lang w:val="en-GB"/>
+        </w:rPr>
+        <w:t>.</w:t>
+      </w:r>
+      <w:r>
+        <w:rPr>
+          <w:rFonts w:cstheme="minorHAnsi"/>
+          <w:sz w:val="24"/>
+          <w:szCs w:val="24"/>
+          <w:lang w:val="en-GB"/>
+        </w:rPr>
+        <w:t xml:space="preserve"> </w:t>
+      </w:r>
+      <w:r>
+        <w:rPr>
+          <w:rFonts w:cstheme="minorHAnsi"/>
+          <w:sz w:val="24"/>
+          <w:szCs w:val="24"/>
+          <w:lang w:val="en-GB"/>
+        </w:rPr>
+        <w:t>Our results show a</w:t>
+      </w:r>
+      <w:r>
+        <w:rPr>
+          <w:rFonts w:cstheme="minorHAnsi"/>
+          <w:sz w:val="24"/>
+          <w:szCs w:val="24"/>
+          <w:lang w:val="en-GB"/>
+        </w:rPr>
+        <w:t xml:space="preserve"> generalizable and quantifiable phenological shift</w:t>
+      </w:r>
+      <w:r>
+        <w:rPr>
+          <w:rFonts w:cstheme="minorHAnsi"/>
+          <w:sz w:val="24"/>
+          <w:szCs w:val="24"/>
+          <w:lang w:val="en-GB"/>
+        </w:rPr>
+        <w:t xml:space="preserve"> </w:t>
+      </w:r>
+      <w:r>
+        <w:rPr>
+          <w:rFonts w:cstheme="minorHAnsi"/>
+          <w:sz w:val="24"/>
+          <w:szCs w:val="24"/>
+          <w:lang w:val="en-GB"/>
+        </w:rPr>
+        <w:t xml:space="preserve">of germination along alpine </w:t>
+      </w:r>
+      <w:r>
+        <w:rPr>
+          <w:rFonts w:cstheme="minorHAnsi"/>
+          <w:sz w:val="24"/>
+          <w:szCs w:val="24"/>
+          <w:lang w:val="en-GB"/>
+        </w:rPr>
+        <w:t>microclimat</w:t>
+      </w:r>
+      <w:r>
+        <w:rPr>
+          <w:rFonts w:cstheme="minorHAnsi"/>
+          <w:sz w:val="24"/>
+          <w:szCs w:val="24"/>
+          <w:lang w:val="en-GB"/>
+        </w:rPr>
+        <w:t>es</w:t>
+      </w:r>
+      <w:r>
+        <w:rPr>
+          <w:rFonts w:cstheme="minorHAnsi"/>
+          <w:sz w:val="24"/>
+          <w:szCs w:val="24"/>
+          <w:lang w:val="en-GB"/>
+        </w:rPr>
+        <w:t xml:space="preserve">, being to our knowledge </w:t>
+      </w:r>
+      <w:r>
+        <w:rPr>
+          <w:rFonts w:cstheme="minorHAnsi"/>
+          <w:sz w:val="24"/>
+          <w:szCs w:val="24"/>
+          <w:lang w:val="en-GB"/>
+        </w:rPr>
+        <w:t>the first study demonstrating the impact of microclimat</w:t>
+      </w:r>
+      <w:r>
+        <w:rPr>
+          <w:rFonts w:cstheme="minorHAnsi"/>
+          <w:sz w:val="24"/>
+          <w:szCs w:val="24"/>
+          <w:lang w:val="en-GB"/>
+        </w:rPr>
+        <w:t>ic variation</w:t>
+      </w:r>
+      <w:r>
+        <w:rPr>
+          <w:rFonts w:cstheme="minorHAnsi"/>
+          <w:sz w:val="24"/>
+          <w:szCs w:val="24"/>
+          <w:lang w:val="en-GB"/>
+        </w:rPr>
+        <w:t xml:space="preserve"> </w:t>
+      </w:r>
+      <w:r>
+        <w:rPr>
+          <w:rFonts w:cstheme="minorHAnsi"/>
+          <w:sz w:val="24"/>
+          <w:szCs w:val="24"/>
+          <w:lang w:val="en-GB"/>
+        </w:rPr>
+        <w:t xml:space="preserve">on </w:t>
+      </w:r>
+      <w:r>
+        <w:rPr>
+          <w:rFonts w:cstheme="minorHAnsi"/>
+          <w:sz w:val="24"/>
+          <w:szCs w:val="24"/>
+          <w:lang w:val="en-GB"/>
+        </w:rPr>
+        <w:t xml:space="preserve">alpine plant </w:t>
+      </w:r>
+      <w:r>
+        <w:rPr>
+          <w:rFonts w:cstheme="minorHAnsi"/>
+          <w:sz w:val="24"/>
+          <w:szCs w:val="24"/>
+          <w:lang w:val="en-GB"/>
+        </w:rPr>
+        <w:t>phenology.</w:t>
       </w:r>
     </w:p>
     <w:p>
       <w:pPr>
         <w:jc w:val="both"/>
         <w:rPr>
-          <w:rFonts w:cstheme="minorHAnsi"/>
-          <w:sz w:val="24"/>
-          <w:szCs w:val="24"/>
-          <w:lang w:val="en-GB"/>
-        </w:rPr>
-      </w:pPr>
-      <w:r>
-        <w:rPr>
-          <w:rFonts w:cstheme="minorHAnsi"/>
-          <w:sz w:val="24"/>
-          <w:szCs w:val="24"/>
-          <w:lang w:val="en-GB"/>
-        </w:rPr>
-        <w:t xml:space="preserve">We present </w:t>
-      </w:r>
-      <w:r>
-        <w:rPr>
-          <w:rFonts w:cstheme="minorHAnsi"/>
-          <w:sz w:val="24"/>
-          <w:szCs w:val="24"/>
-          <w:lang w:val="en-GB"/>
-        </w:rPr>
-        <w:t xml:space="preserve">a novel </w:t>
-      </w:r>
-      <w:r>
-        <w:rPr>
-          <w:rFonts w:cstheme="minorHAnsi"/>
-          <w:sz w:val="24"/>
-          <w:szCs w:val="24"/>
-          <w:lang w:val="en-GB"/>
-        </w:rPr>
-        <w:t xml:space="preserve">experimental </w:t>
-      </w:r>
-      <w:r>
-        <w:rPr>
-          <w:rFonts w:cstheme="minorHAnsi"/>
-          <w:sz w:val="24"/>
-          <w:szCs w:val="24"/>
-          <w:lang w:val="en-GB"/>
-        </w:rPr>
-        <w:t xml:space="preserve">framework to calculate </w:t>
-      </w:r>
-      <w:r>
-        <w:rPr>
-          <w:rFonts w:cstheme="minorHAnsi"/>
-          <w:sz w:val="24"/>
-          <w:szCs w:val="24"/>
-          <w:lang w:val="en-GB"/>
-        </w:rPr>
-        <w:t xml:space="preserve">community-wide </w:t>
-      </w:r>
-      <w:r>
-        <w:rPr>
-          <w:rFonts w:cstheme="minorHAnsi"/>
-          <w:sz w:val="24"/>
-          <w:szCs w:val="24"/>
-          <w:lang w:val="en-GB"/>
-        </w:rPr>
-        <w:t xml:space="preserve">germination </w:t>
-      </w:r>
-      <w:r>
-        <w:rPr>
-          <w:rFonts w:cstheme="minorHAnsi"/>
-          <w:sz w:val="24"/>
-          <w:szCs w:val="24"/>
-          <w:lang w:val="en-GB"/>
-        </w:rPr>
-        <w:t>phenology traits</w:t>
-      </w:r>
-      <w:r>
-        <w:rPr>
-          <w:rFonts w:cstheme="minorHAnsi"/>
-          <w:sz w:val="24"/>
-          <w:szCs w:val="24"/>
-          <w:lang w:val="en-GB"/>
-        </w:rPr>
-        <w:t>.</w:t>
-      </w:r>
-      <w:r>
-        <w:rPr>
-          <w:rFonts w:cstheme="minorHAnsi"/>
-          <w:sz w:val="24"/>
-          <w:szCs w:val="24"/>
-          <w:lang w:val="en-GB"/>
-        </w:rPr>
-        <w:t xml:space="preserve"> </w:t>
-      </w:r>
-      <w:r>
-        <w:rPr>
-          <w:rFonts w:cstheme="minorHAnsi"/>
-          <w:sz w:val="24"/>
-          <w:szCs w:val="24"/>
-          <w:lang w:val="en-GB"/>
-        </w:rPr>
-        <w:t>W</w:t>
-      </w:r>
-      <w:r>
-        <w:rPr>
-          <w:rFonts w:cstheme="minorHAnsi"/>
-          <w:sz w:val="24"/>
-          <w:szCs w:val="24"/>
-          <w:lang w:val="en-GB"/>
-        </w:rPr>
-        <w:t>e</w:t>
-      </w:r>
-      <w:r>
-        <w:rPr>
-          <w:rFonts w:cstheme="minorHAnsi"/>
-          <w:sz w:val="24"/>
-          <w:szCs w:val="24"/>
-          <w:lang w:val="en-GB"/>
-        </w:rPr>
-        <w:t xml:space="preserve"> </w:t>
-      </w:r>
-      <w:r>
-        <w:rPr>
-          <w:rFonts w:cstheme="minorHAnsi"/>
-          <w:sz w:val="24"/>
-          <w:szCs w:val="24"/>
-          <w:lang w:val="en-GB"/>
-        </w:rPr>
-        <w:t>found</w:t>
-      </w:r>
-      <w:r>
-        <w:rPr>
-          <w:rFonts w:cstheme="minorHAnsi"/>
-          <w:sz w:val="24"/>
-          <w:szCs w:val="24"/>
-          <w:lang w:val="en-GB"/>
-        </w:rPr>
-        <w:t xml:space="preserve"> </w:t>
-      </w:r>
-      <w:r>
-        <w:rPr>
-          <w:rFonts w:cstheme="minorHAnsi"/>
-          <w:sz w:val="24"/>
-          <w:szCs w:val="24"/>
-          <w:lang w:val="en-GB"/>
-        </w:rPr>
-        <w:t>a generalizable and quantifiable phenological shift</w:t>
-      </w:r>
-      <w:r>
-        <w:rPr>
-          <w:rFonts w:cstheme="minorHAnsi"/>
-          <w:sz w:val="24"/>
-          <w:szCs w:val="24"/>
-          <w:lang w:val="en-GB"/>
-        </w:rPr>
-        <w:t xml:space="preserve"> </w:t>
-      </w:r>
-      <w:r>
-        <w:rPr>
-          <w:rFonts w:cstheme="minorHAnsi"/>
-          <w:sz w:val="24"/>
-          <w:szCs w:val="24"/>
-          <w:lang w:val="en-GB"/>
-        </w:rPr>
-        <w:t xml:space="preserve">of germination along alpine </w:t>
-      </w:r>
-      <w:r>
-        <w:rPr>
-          <w:rFonts w:cstheme="minorHAnsi"/>
-          <w:sz w:val="24"/>
-          <w:szCs w:val="24"/>
-          <w:lang w:val="en-GB"/>
-        </w:rPr>
-        <w:t>microclimat</w:t>
-      </w:r>
-      <w:r>
-        <w:rPr>
-          <w:rFonts w:cstheme="minorHAnsi"/>
-          <w:sz w:val="24"/>
-          <w:szCs w:val="24"/>
-          <w:lang w:val="en-GB"/>
-        </w:rPr>
-        <w:t>ic variation</w:t>
-      </w:r>
-      <w:r>
-        <w:rPr>
-          <w:rFonts w:cstheme="minorHAnsi"/>
-          <w:sz w:val="24"/>
-          <w:szCs w:val="24"/>
-          <w:lang w:val="en-GB"/>
-        </w:rPr>
-        <w:t>.</w:t>
-      </w:r>
-      <w:r>
-        <w:rPr>
-          <w:rFonts w:cstheme="minorHAnsi"/>
-          <w:sz w:val="24"/>
-          <w:szCs w:val="24"/>
-          <w:lang w:val="en-GB"/>
-        </w:rPr>
-        <w:t xml:space="preserve"> </w:t>
-      </w:r>
-      <w:r>
-        <w:rPr>
-          <w:rFonts w:cstheme="minorHAnsi"/>
-          <w:sz w:val="24"/>
-          <w:szCs w:val="24"/>
-          <w:lang w:val="en-GB"/>
-        </w:rPr>
-        <w:t>To our know</w:t>
-      </w:r>
-      <w:r>
-        <w:rPr>
-          <w:rFonts w:cstheme="minorHAnsi"/>
-          <w:sz w:val="24"/>
-          <w:szCs w:val="24"/>
-          <w:lang w:val="en-GB"/>
-        </w:rPr>
-        <w:t>ledge</w:t>
-      </w:r>
-      <w:r>
-        <w:rPr>
-          <w:rFonts w:cstheme="minorHAnsi"/>
-          <w:sz w:val="24"/>
-          <w:szCs w:val="24"/>
-          <w:lang w:val="en-GB"/>
-        </w:rPr>
-        <w:t>, this is the first study demonstrating the impact of microclimat</w:t>
-      </w:r>
-      <w:r>
-        <w:rPr>
-          <w:rFonts w:cstheme="minorHAnsi"/>
-          <w:sz w:val="24"/>
-          <w:szCs w:val="24"/>
-          <w:lang w:val="en-GB"/>
-        </w:rPr>
-        <w:t>e</w:t>
-      </w:r>
-      <w:r>
-        <w:rPr>
-          <w:rFonts w:cstheme="minorHAnsi"/>
-          <w:sz w:val="24"/>
-          <w:szCs w:val="24"/>
-          <w:lang w:val="en-GB"/>
-        </w:rPr>
-        <w:t xml:space="preserve"> on germination phenology in alpine plants.</w:t>
+          <w:sz w:val="24"/>
+          <w:szCs w:val="24"/>
+          <w:lang w:val="en-GB"/>
+        </w:rPr>
+      </w:pPr>
+      <w:r>
+        <w:rPr>
+          <w:rFonts w:cstheme="minorHAnsi"/>
+          <w:sz w:val="24"/>
+          <w:szCs w:val="24"/>
+          <w:lang w:val="en-GB"/>
+        </w:rPr>
+        <w:t xml:space="preserve">Our findings </w:t>
+      </w:r>
+      <w:r>
+        <w:rPr>
+          <w:rFonts w:cstheme="minorHAnsi"/>
+          <w:sz w:val="24"/>
+          <w:szCs w:val="24"/>
+          <w:lang w:val="en-GB"/>
+        </w:rPr>
+        <w:t>help</w:t>
+      </w:r>
+      <w:r>
+        <w:rPr>
+          <w:rFonts w:cstheme="minorHAnsi"/>
+          <w:sz w:val="24"/>
+          <w:szCs w:val="24"/>
+          <w:lang w:val="en-GB"/>
+        </w:rPr>
+        <w:t xml:space="preserve"> to predict the effect of new climatic conditions (namely, decreasing snow cover and increasing warming) on the regeneration </w:t>
+      </w:r>
+      <w:r>
+        <w:rPr>
+          <w:rFonts w:cstheme="minorHAnsi"/>
+          <w:sz w:val="24"/>
+          <w:szCs w:val="24"/>
+          <w:lang w:val="en-GB"/>
+        </w:rPr>
+        <w:t xml:space="preserve">niche </w:t>
+      </w:r>
+      <w:r>
+        <w:rPr>
+          <w:rFonts w:cstheme="minorHAnsi"/>
+          <w:sz w:val="24"/>
+          <w:szCs w:val="24"/>
+          <w:lang w:val="en-GB"/>
+        </w:rPr>
+        <w:t>of alpine plants</w:t>
+      </w:r>
+      <w:r>
+        <w:rPr>
+          <w:sz w:val="24"/>
+          <w:szCs w:val="24"/>
+          <w:lang w:val="en-GB"/>
+        </w:rPr>
+        <w:t>, with implications on seed germination, seedling establishment</w:t>
+      </w:r>
+      <w:r>
+        <w:rPr>
+          <w:sz w:val="24"/>
+          <w:szCs w:val="24"/>
+          <w:lang w:val="en-GB"/>
+        </w:rPr>
+        <w:t>,</w:t>
+      </w:r>
+      <w:r>
+        <w:rPr>
+          <w:sz w:val="24"/>
+          <w:szCs w:val="24"/>
+          <w:lang w:val="en-GB"/>
+        </w:rPr>
+        <w:t xml:space="preserve"> and the resilience of </w:t>
+      </w:r>
+      <w:r>
+        <w:rPr>
+          <w:sz w:val="24"/>
+          <w:szCs w:val="24"/>
+          <w:lang w:val="en-GB"/>
+        </w:rPr>
+        <w:t xml:space="preserve">plant </w:t>
+      </w:r>
+      <w:r>
+        <w:rPr>
+          <w:sz w:val="24"/>
+          <w:szCs w:val="24"/>
+          <w:lang w:val="en-GB"/>
+        </w:rPr>
+        <w:t>communities.</w:t>
+      </w:r>
+      <w:r>
+        <w:rPr>
+          <w:sz w:val="24"/>
+          <w:szCs w:val="24"/>
+          <w:lang w:val="en-GB"/>
+        </w:rPr>
+        <w:t xml:space="preserve"> We hope this study will set a </w:t>
+      </w:r>
+      <w:r>
+        <w:rPr>
+          <w:sz w:val="24"/>
+          <w:szCs w:val="24"/>
+          <w:lang w:val="en-GB"/>
+        </w:rPr>
+        <w:t>precedent in the understanding of alpine plant ecology at the community level.</w:t>
       </w:r>
     </w:p>
     <w:p>
       <w:pPr>
         <w:jc w:val="both"/>
         <w:rPr>
-          <w:sz w:val="24"/>
-          <w:szCs w:val="24"/>
-          <w:lang w:val="en-GB"/>
-        </w:rPr>
-      </w:pPr>
-      <w:r>
-        <w:rPr>
-          <w:rFonts w:cstheme="minorHAnsi"/>
-          <w:sz w:val="24"/>
-          <w:szCs w:val="24"/>
-          <w:lang w:val="en-GB"/>
-        </w:rPr>
-        <w:t xml:space="preserve">Our findings </w:t>
-      </w:r>
-      <w:r>
-        <w:rPr>
-          <w:rFonts w:cstheme="minorHAnsi"/>
-          <w:sz w:val="24"/>
-          <w:szCs w:val="24"/>
-          <w:lang w:val="en-GB"/>
-        </w:rPr>
-        <w:t>help</w:t>
-      </w:r>
-      <w:r>
-        <w:rPr>
-          <w:rFonts w:cstheme="minorHAnsi"/>
-          <w:sz w:val="24"/>
-          <w:szCs w:val="24"/>
-          <w:lang w:val="en-GB"/>
-        </w:rPr>
-        <w:t xml:space="preserve"> to predict the effect of new climatic conditions (namely, decreasing snow cover and increasing warming) on the regeneration phenology of alpine plants</w:t>
-      </w:r>
-      <w:r>
-        <w:rPr>
-          <w:sz w:val="24"/>
-          <w:szCs w:val="24"/>
-          <w:lang w:val="en-GB"/>
-        </w:rPr>
-        <w:t>, with implications on seed germination, seedling establishment</w:t>
-      </w:r>
-      <w:r>
-        <w:rPr>
-          <w:sz w:val="24"/>
-          <w:szCs w:val="24"/>
-          <w:lang w:val="en-GB"/>
-        </w:rPr>
-        <w:t>,</w:t>
-      </w:r>
-      <w:r>
-        <w:rPr>
-          <w:sz w:val="24"/>
-          <w:szCs w:val="24"/>
-          <w:lang w:val="en-GB"/>
-        </w:rPr>
-        <w:t xml:space="preserve"> and the resilience of alpine communities.</w:t>
+          <w:rFonts w:cstheme="minorHAnsi"/>
+          <w:sz w:val="24"/>
+          <w:szCs w:val="24"/>
+          <w:lang w:val="en-GB"/>
+        </w:rPr>
+      </w:pPr>
+      <w:r>
+        <w:rPr>
+          <w:sz w:val="24"/>
+          <w:szCs w:val="24"/>
+          <w:lang w:val="en-GB"/>
+        </w:rPr>
+        <w:t>Our study</w:t>
+      </w:r>
+      <w:r>
+        <w:rPr>
+          <w:sz w:val="24"/>
+          <w:szCs w:val="24"/>
+          <w:lang w:val="en-GB"/>
+        </w:rPr>
+        <w:t xml:space="preserve"> provides a completely new framework </w:t>
+      </w:r>
+      <w:r>
+        <w:rPr>
+          <w:sz w:val="24"/>
+          <w:szCs w:val="24"/>
+          <w:lang w:val="en-GB"/>
+        </w:rPr>
+        <w:t>based on</w:t>
+      </w:r>
+      <w:r>
+        <w:rPr>
+          <w:sz w:val="24"/>
+          <w:szCs w:val="24"/>
+          <w:lang w:val="en-GB"/>
+        </w:rPr>
+        <w:t xml:space="preserve"> experimental data,</w:t>
+      </w:r>
+      <w:r>
+        <w:rPr>
+          <w:sz w:val="24"/>
+          <w:szCs w:val="24"/>
+          <w:lang w:val="en-GB"/>
+        </w:rPr>
+        <w:t xml:space="preserve"> following a preliminary evaluation of microclimatic variation of alpine systems</w:t>
+      </w:r>
+      <w:r>
+        <w:rPr>
+          <w:sz w:val="24"/>
+          <w:szCs w:val="24"/>
+          <w:lang w:val="en-GB"/>
+        </w:rPr>
+        <w:t xml:space="preserve"> (Jiménez-Alfaro et al. </w:t>
+      </w:r>
+      <w:r>
+        <w:rPr>
+          <w:sz w:val="24"/>
+          <w:szCs w:val="24"/>
+          <w:lang w:val="en-GB"/>
+        </w:rPr>
+        <w:t>2024).</w:t>
+      </w:r>
+      <w:r>
+        <w:rPr>
+          <w:sz w:val="24"/>
+          <w:szCs w:val="24"/>
+          <w:lang w:val="en-GB"/>
+        </w:rPr>
+        <w:t xml:space="preserve"> </w:t>
+      </w:r>
+      <w:r>
+        <w:rPr>
+          <w:rFonts w:cstheme="minorHAnsi"/>
+          <w:sz w:val="24"/>
+          <w:szCs w:val="24"/>
+          <w:lang w:val="en-GB"/>
+        </w:rPr>
+        <w:t>We are</w:t>
+      </w:r>
+      <w:r>
+        <w:rPr>
+          <w:rFonts w:cstheme="minorHAnsi"/>
+          <w:sz w:val="24"/>
+          <w:szCs w:val="24"/>
+          <w:lang w:val="en-GB"/>
+        </w:rPr>
+        <w:t xml:space="preserve"> confident that our manuscript is of broad international interest and </w:t>
+      </w:r>
+      <w:r>
+        <w:rPr>
+          <w:rFonts w:cstheme="minorHAnsi"/>
+          <w:sz w:val="24"/>
+          <w:szCs w:val="24"/>
+          <w:lang w:val="en-GB"/>
+        </w:rPr>
+        <w:t>consider</w:t>
+      </w:r>
+      <w:r>
+        <w:rPr>
+          <w:rFonts w:cstheme="minorHAnsi"/>
+          <w:sz w:val="24"/>
+          <w:szCs w:val="24"/>
+          <w:lang w:val="en-GB"/>
+        </w:rPr>
+        <w:t xml:space="preserve"> that </w:t>
+      </w:r>
+      <w:r>
+        <w:rPr>
+          <w:rFonts w:cstheme="minorHAnsi"/>
+          <w:sz w:val="24"/>
+          <w:szCs w:val="24"/>
+          <w:lang w:val="en-GB"/>
+        </w:rPr>
+        <w:t xml:space="preserve">it </w:t>
+      </w:r>
+      <w:r>
+        <w:rPr>
+          <w:rFonts w:cstheme="minorHAnsi"/>
+          <w:sz w:val="24"/>
+          <w:szCs w:val="24"/>
+          <w:lang w:val="en-GB"/>
+        </w:rPr>
+        <w:t>fits</w:t>
+      </w:r>
+      <w:r>
+        <w:rPr>
+          <w:rFonts w:cstheme="minorHAnsi"/>
+          <w:sz w:val="24"/>
+          <w:szCs w:val="24"/>
+          <w:lang w:val="en-GB"/>
+        </w:rPr>
+        <w:t xml:space="preserve"> the scope of </w:t>
+      </w:r>
+      <w:r>
+        <w:rPr>
+          <w:rFonts w:cstheme="minorHAnsi"/>
+          <w:sz w:val="24"/>
+          <w:szCs w:val="24"/>
+          <w:lang w:val="en-GB"/>
+        </w:rPr>
+        <w:t>Ecology Letters</w:t>
+      </w:r>
+      <w:r>
+        <w:rPr>
+          <w:rFonts w:cstheme="minorHAnsi"/>
+          <w:sz w:val="24"/>
+          <w:szCs w:val="24"/>
+          <w:lang w:val="en-GB"/>
+        </w:rPr>
+        <w:t>.</w:t>
+      </w:r>
+      <w:r>
+        <w:rPr>
+          <w:rFonts w:cstheme="minorHAnsi"/>
+          <w:sz w:val="24"/>
+          <w:szCs w:val="24"/>
+          <w:lang w:val="en-GB"/>
+        </w:rPr>
+        <w:t xml:space="preserve"> </w:t>
+      </w:r>
+      <w:r>
+        <w:rPr>
+          <w:rFonts w:cstheme="minorHAnsi"/>
+          <w:sz w:val="24"/>
+          <w:szCs w:val="24"/>
+          <w:lang w:val="en-GB"/>
+        </w:rPr>
+        <w:t>The</w:t>
+      </w:r>
+      <w:r>
+        <w:rPr>
+          <w:rFonts w:cstheme="minorHAnsi"/>
+          <w:sz w:val="24"/>
+          <w:szCs w:val="24"/>
+          <w:lang w:val="en-GB"/>
+        </w:rPr>
+        <w:t xml:space="preserve"> </w:t>
+      </w:r>
+      <w:r>
+        <w:rPr>
+          <w:rFonts w:cstheme="minorHAnsi"/>
+          <w:sz w:val="24"/>
+          <w:szCs w:val="24"/>
+          <w:lang w:val="en-GB"/>
+        </w:rPr>
+        <w:t xml:space="preserve">manuscript has not been published, nor is it currently under consideration for publication elsewhere. </w:t>
+      </w:r>
+      <w:r>
+        <w:rPr>
+          <w:rFonts w:cstheme="minorHAnsi"/>
+          <w:sz w:val="24"/>
+          <w:szCs w:val="24"/>
+          <w:lang w:val="en-GB"/>
+        </w:rPr>
+        <w:t>All</w:t>
+      </w:r>
+      <w:r>
+        <w:rPr>
+          <w:rFonts w:cstheme="minorHAnsi"/>
+          <w:sz w:val="24"/>
+          <w:szCs w:val="24"/>
+          <w:lang w:val="en-GB"/>
+        </w:rPr>
+        <w:t xml:space="preserve"> sources of funding have been acknowledged and that no ethical approvals were required for this research.</w:t>
       </w:r>
     </w:p>
     <w:p>
       <w:pPr>
         <w:jc w:val="both"/>
         <w:rPr>
-          <w:sz w:val="24"/>
-          <w:szCs w:val="24"/>
-          <w:lang w:val="en-GB"/>
-        </w:rPr>
-      </w:pPr>
-      <w:r>
-        <w:rPr>
-          <w:sz w:val="24"/>
-          <w:szCs w:val="24"/>
-          <w:highlight w:val="yellow"/>
-          <w:lang w:val="en-GB"/>
-        </w:rPr>
-        <w:t xml:space="preserve">The present study takes </w:t>
-      </w:r>
-      <w:r>
-        <w:rPr>
-          <w:sz w:val="24"/>
-          <w:szCs w:val="24"/>
-          <w:highlight w:val="yellow"/>
-          <w:lang w:val="en-GB"/>
-        </w:rPr>
-        <w:t>microclimatic gradient</w:t>
-      </w:r>
-      <w:r>
-        <w:rPr>
-          <w:sz w:val="24"/>
-          <w:szCs w:val="24"/>
-          <w:highlight w:val="yellow"/>
-          <w:lang w:val="en-GB"/>
-        </w:rPr>
-        <w:t>s</w:t>
-      </w:r>
-      <w:r>
-        <w:rPr>
-          <w:sz w:val="24"/>
-          <w:szCs w:val="24"/>
-          <w:highlight w:val="yellow"/>
-          <w:lang w:val="en-GB"/>
-        </w:rPr>
-        <w:t xml:space="preserve"> </w:t>
-      </w:r>
-      <w:r>
-        <w:rPr>
-          <w:sz w:val="24"/>
-          <w:szCs w:val="24"/>
-          <w:highlight w:val="yellow"/>
-          <w:lang w:val="en-GB"/>
-        </w:rPr>
-        <w:t>recently</w:t>
-      </w:r>
-      <w:r>
-        <w:rPr>
-          <w:sz w:val="24"/>
-          <w:szCs w:val="24"/>
-          <w:highlight w:val="yellow"/>
-          <w:lang w:val="en-GB"/>
-        </w:rPr>
-        <w:t xml:space="preserve"> </w:t>
-      </w:r>
-      <w:r>
-        <w:rPr>
-          <w:sz w:val="24"/>
-          <w:szCs w:val="24"/>
-          <w:highlight w:val="yellow"/>
-          <w:lang w:val="en-GB"/>
-        </w:rPr>
-        <w:t xml:space="preserve">identified as potential buffers for </w:t>
-      </w:r>
-      <w:r>
-        <w:rPr>
-          <w:sz w:val="24"/>
-          <w:szCs w:val="24"/>
-          <w:highlight w:val="yellow"/>
-          <w:lang w:val="en-GB"/>
-        </w:rPr>
-        <w:t xml:space="preserve">alpine </w:t>
-      </w:r>
-      <w:r>
-        <w:rPr>
-          <w:sz w:val="24"/>
-          <w:szCs w:val="24"/>
-          <w:highlight w:val="yellow"/>
-          <w:lang w:val="en-GB"/>
-        </w:rPr>
-        <w:t>plants in future climate scenarios</w:t>
-      </w:r>
-      <w:r>
-        <w:rPr>
-          <w:sz w:val="24"/>
-          <w:szCs w:val="24"/>
-          <w:highlight w:val="yellow"/>
-          <w:lang w:val="en-GB"/>
-        </w:rPr>
-        <w:t xml:space="preserve"> </w:t>
-      </w:r>
-      <w:r>
-        <w:rPr>
-          <w:sz w:val="24"/>
-          <w:szCs w:val="24"/>
-          <w:highlight w:val="yellow"/>
-          <w:lang w:val="en-GB"/>
-        </w:rPr>
-        <w:t xml:space="preserve">in the study region from previous studies from our group </w:t>
-      </w:r>
-      <w:r>
-        <w:rPr>
-          <w:sz w:val="24"/>
-          <w:szCs w:val="24"/>
-          <w:highlight w:val="yellow"/>
-          <w:lang w:val="en-GB"/>
-        </w:rPr>
-        <w:t xml:space="preserve">and </w:t>
-      </w:r>
-      <w:r>
-        <w:rPr>
-          <w:sz w:val="24"/>
-          <w:szCs w:val="24"/>
-          <w:highlight w:val="yellow"/>
-          <w:lang w:val="en-GB"/>
-        </w:rPr>
-        <w:t>investigates</w:t>
-      </w:r>
-      <w:r>
-        <w:rPr>
-          <w:sz w:val="24"/>
-          <w:szCs w:val="24"/>
-          <w:highlight w:val="yellow"/>
-          <w:lang w:val="en-GB"/>
-        </w:rPr>
-        <w:t xml:space="preserve"> their potential effects on </w:t>
-      </w:r>
-      <w:r>
-        <w:rPr>
-          <w:sz w:val="24"/>
-          <w:szCs w:val="24"/>
-          <w:highlight w:val="yellow"/>
-          <w:lang w:val="en-GB"/>
-        </w:rPr>
-        <w:t xml:space="preserve">the regeneration niche, </w:t>
-      </w:r>
-      <w:r>
-        <w:rPr>
-          <w:sz w:val="24"/>
-          <w:szCs w:val="24"/>
-          <w:highlight w:val="yellow"/>
-          <w:lang w:val="en-GB"/>
-        </w:rPr>
-        <w:t>especially</w:t>
-      </w:r>
-      <w:r>
-        <w:rPr>
-          <w:sz w:val="24"/>
-          <w:szCs w:val="24"/>
-          <w:highlight w:val="yellow"/>
-          <w:lang w:val="en-GB"/>
-        </w:rPr>
-        <w:t xml:space="preserve"> </w:t>
-      </w:r>
-      <w:r>
-        <w:rPr>
-          <w:sz w:val="24"/>
-          <w:szCs w:val="24"/>
-          <w:highlight w:val="yellow"/>
-          <w:lang w:val="en-GB"/>
-        </w:rPr>
-        <w:t xml:space="preserve">on the </w:t>
-      </w:r>
-      <w:r>
-        <w:rPr>
-          <w:sz w:val="24"/>
-          <w:szCs w:val="24"/>
-          <w:highlight w:val="yellow"/>
-          <w:lang w:val="en-GB"/>
-        </w:rPr>
-        <w:t>germination phenology</w:t>
-      </w:r>
-      <w:r>
-        <w:rPr>
-          <w:sz w:val="24"/>
-          <w:szCs w:val="24"/>
-          <w:highlight w:val="yellow"/>
-          <w:lang w:val="en-GB"/>
-        </w:rPr>
-        <w:t xml:space="preserve">, with </w:t>
-      </w:r>
-      <w:r>
-        <w:rPr>
-          <w:sz w:val="24"/>
-          <w:szCs w:val="24"/>
-          <w:highlight w:val="yellow"/>
-          <w:lang w:val="en-GB"/>
-        </w:rPr>
-        <w:t xml:space="preserve">one-year-long experiment under </w:t>
-      </w:r>
-      <w:r>
-        <w:rPr>
-          <w:sz w:val="24"/>
-          <w:szCs w:val="24"/>
-          <w:highlight w:val="yellow"/>
-          <w:lang w:val="en-GB"/>
-        </w:rPr>
-        <w:t xml:space="preserve">detailed </w:t>
-      </w:r>
-      <w:r>
-        <w:rPr>
-          <w:sz w:val="24"/>
-          <w:szCs w:val="24"/>
-          <w:highlight w:val="yellow"/>
-          <w:lang w:val="en-GB"/>
-        </w:rPr>
-        <w:t>and realistic environmental conditions</w:t>
-      </w:r>
-      <w:r>
-        <w:rPr>
-          <w:sz w:val="24"/>
-          <w:szCs w:val="24"/>
-          <w:highlight w:val="yellow"/>
-          <w:lang w:val="en-GB"/>
-        </w:rPr>
-        <w:t>.</w:t>
-      </w:r>
-      <w:r>
-        <w:rPr>
-          <w:sz w:val="24"/>
-          <w:szCs w:val="24"/>
-          <w:lang w:val="en-GB"/>
-        </w:rPr>
-        <w:t xml:space="preserve"> </w:t>
+          <w:rFonts w:cstheme="minorHAnsi"/>
+          <w:sz w:val="24"/>
+          <w:szCs w:val="24"/>
+          <w:lang w:val="en-GB"/>
+        </w:rPr>
+      </w:pPr>
+      <w:r>
+        <w:rPr>
+          <w:rFonts w:cstheme="minorHAnsi"/>
+          <w:sz w:val="24"/>
+          <w:szCs w:val="24"/>
+          <w:lang w:val="en-GB"/>
+        </w:rPr>
+        <w:t xml:space="preserve">Thank you for </w:t>
+      </w:r>
+      <w:r>
+        <w:rPr>
+          <w:rFonts w:cstheme="minorHAnsi"/>
+          <w:sz w:val="24"/>
+          <w:szCs w:val="24"/>
+          <w:lang w:val="en-GB"/>
+        </w:rPr>
+        <w:t xml:space="preserve">taking the time </w:t>
+      </w:r>
+      <w:r>
+        <w:rPr>
+          <w:rFonts w:cstheme="minorHAnsi"/>
+          <w:sz w:val="24"/>
+          <w:szCs w:val="24"/>
+          <w:lang w:val="en-GB"/>
+        </w:rPr>
+        <w:t xml:space="preserve">to consider </w:t>
+      </w:r>
+      <w:r>
+        <w:rPr>
+          <w:rFonts w:cstheme="minorHAnsi"/>
+          <w:sz w:val="24"/>
+          <w:szCs w:val="24"/>
+          <w:lang w:val="en-GB"/>
+        </w:rPr>
+        <w:t>this manuscript.</w:t>
       </w:r>
     </w:p>
     <w:p>
       <w:pPr>
-        <w:jc w:val="both"/>
-        <w:rPr>
-          <w:rFonts w:cstheme="minorHAnsi"/>
-          <w:sz w:val="24"/>
-          <w:szCs w:val="24"/>
-          <w:lang w:val="en-GB"/>
-        </w:rPr>
-      </w:pPr>
-      <w:r>
-        <w:rPr>
-          <w:rFonts w:cstheme="minorHAnsi"/>
-          <w:sz w:val="24"/>
-          <w:szCs w:val="24"/>
-          <w:lang w:val="en-GB"/>
-        </w:rPr>
-        <w:t xml:space="preserve">We are confident that our manuscript is of broad international interest and </w:t>
-      </w:r>
-      <w:r>
-        <w:rPr>
-          <w:rFonts w:cstheme="minorHAnsi"/>
-          <w:sz w:val="24"/>
-          <w:szCs w:val="24"/>
-          <w:lang w:val="en-GB"/>
-        </w:rPr>
-        <w:t>consider</w:t>
-      </w:r>
-      <w:r>
-        <w:rPr>
-          <w:rFonts w:cstheme="minorHAnsi"/>
-          <w:sz w:val="24"/>
-          <w:szCs w:val="24"/>
-          <w:lang w:val="en-GB"/>
-        </w:rPr>
-        <w:t xml:space="preserve"> that </w:t>
-      </w:r>
-      <w:r>
-        <w:rPr>
-          <w:rFonts w:cstheme="minorHAnsi"/>
-          <w:sz w:val="24"/>
-          <w:szCs w:val="24"/>
-          <w:lang w:val="en-GB"/>
-        </w:rPr>
-        <w:t xml:space="preserve">it </w:t>
-      </w:r>
-      <w:r>
-        <w:rPr>
-          <w:rFonts w:cstheme="minorHAnsi"/>
-          <w:sz w:val="24"/>
-          <w:szCs w:val="24"/>
-          <w:lang w:val="en-GB"/>
-        </w:rPr>
-        <w:t>fits</w:t>
-      </w:r>
-      <w:r>
-        <w:rPr>
-          <w:rFonts w:cstheme="minorHAnsi"/>
-          <w:sz w:val="24"/>
-          <w:szCs w:val="24"/>
-          <w:lang w:val="en-GB"/>
-        </w:rPr>
-        <w:t xml:space="preserve"> the scope of </w:t>
-      </w:r>
-      <w:r>
-        <w:rPr>
-          <w:rFonts w:cstheme="minorHAnsi"/>
-          <w:sz w:val="24"/>
-          <w:szCs w:val="24"/>
-          <w:lang w:val="en-GB"/>
-        </w:rPr>
-        <w:t>Ecology Letters</w:t>
-      </w:r>
-      <w:r>
-        <w:rPr>
-          <w:rFonts w:cstheme="minorHAnsi"/>
-          <w:sz w:val="24"/>
-          <w:szCs w:val="24"/>
-          <w:lang w:val="en-GB"/>
-        </w:rPr>
-        <w:t>.</w:t>
-      </w:r>
-      <w:r>
-        <w:rPr>
-          <w:rFonts w:cstheme="minorHAnsi"/>
-          <w:sz w:val="24"/>
-          <w:szCs w:val="24"/>
-          <w:lang w:val="en-GB"/>
-        </w:rPr>
-        <w:t xml:space="preserve"> </w:t>
-      </w:r>
-      <w:r>
-        <w:rPr>
-          <w:rFonts w:cstheme="minorHAnsi"/>
-          <w:sz w:val="24"/>
-          <w:szCs w:val="24"/>
-          <w:lang w:val="en-GB"/>
-        </w:rPr>
-        <w:t>Our manuscript has not been published, nor is it currently under consideration for publication elsewhere. We would also like to clarify that all sources of funding have been acknowledged and that no ethical approvals were required for this research.</w:t>
-      </w:r>
-    </w:p>
-    <w:p>
-      <w:pPr>
-        <w:jc w:val="both"/>
-        <w:rPr>
-          <w:rFonts w:cstheme="minorHAnsi"/>
-          <w:sz w:val="24"/>
-          <w:szCs w:val="24"/>
-          <w:lang w:val="en-GB"/>
-        </w:rPr>
-      </w:pPr>
-      <w:r>
-        <w:rPr>
-          <w:rFonts w:cstheme="minorHAnsi"/>
-          <w:sz w:val="24"/>
-          <w:szCs w:val="24"/>
-          <w:lang w:val="en-GB"/>
-        </w:rPr>
-        <w:t xml:space="preserve">Thank you for </w:t>
-      </w:r>
-      <w:r>
-        <w:rPr>
-          <w:rFonts w:cstheme="minorHAnsi"/>
-          <w:sz w:val="24"/>
-          <w:szCs w:val="24"/>
-          <w:lang w:val="en-GB"/>
-        </w:rPr>
-        <w:t xml:space="preserve">taking the time </w:t>
-      </w:r>
-      <w:r>
-        <w:rPr>
-          <w:rFonts w:cstheme="minorHAnsi"/>
-          <w:sz w:val="24"/>
-          <w:szCs w:val="24"/>
-          <w:lang w:val="en-GB"/>
-        </w:rPr>
-        <w:t xml:space="preserve">to consider </w:t>
-      </w:r>
-      <w:r>
-        <w:rPr>
-          <w:rFonts w:cstheme="minorHAnsi"/>
-          <w:sz w:val="24"/>
-          <w:szCs w:val="24"/>
-          <w:lang w:val="en-GB"/>
-        </w:rPr>
-        <w:t>this manuscript.</w:t>
-      </w:r>
-    </w:p>
-    <w:p>
-      <w:pPr>
-        <w:rPr>
-          <w:rFonts w:cstheme="minorHAnsi"/>
-          <w:sz w:val="24"/>
-          <w:szCs w:val="24"/>
-          <w:lang w:val="en-GB"/>
-        </w:rPr>
-      </w:pPr>
-      <w:r>
-        <w:rPr>
-          <w:rFonts w:cstheme="minorHAnsi"/>
-          <w:sz w:val="24"/>
-          <w:szCs w:val="24"/>
-          <w:lang w:val="en-GB"/>
-        </w:rPr>
-        <w:lastRenderedPageBreak/>
+        <w:rPr>
+          <w:rFonts w:cstheme="minorHAnsi"/>
+          <w:sz w:val="24"/>
+          <w:szCs w:val="24"/>
+          <w:lang w:val="en-GB"/>
+        </w:rPr>
+      </w:pPr>
+      <w:r>
+        <w:rPr>
+          <w:rFonts w:cstheme="minorHAnsi"/>
+          <w:sz w:val="24"/>
+          <w:szCs w:val="24"/>
+          <w:lang w:val="en-GB"/>
+        </w:rPr>
         <w:t xml:space="preserve">Yours sincerely, </w:t>
       </w:r>
     </w:p>

</xml_diff>